<commit_message>
update tl tham khao
</commit_message>
<xml_diff>
--- a/docs/doc/Dương Văn Hiệp_Quyển báo cáo TN.docx
+++ b/docs/doc/Dương Văn Hiệp_Quyển báo cáo TN.docx
@@ -10217,7 +10217,39 @@
         <w:pStyle w:val="ND"/>
       </w:pPr>
       <w:r>
-        <w:t>Xử lý ngôn ngữ tự nhiên (Natural Language Processing - NLP) là một lĩnh vực liên ngành giữa khoa học máy tính, trí tuệ nhân tạo và ngôn ngữ học, nhằm mục tiêu xây dựng các hệ thống có khả năng hiểu, diễn giải và tạo ra ngôn ngữ của con người một cách tự động. NLP đóng vai trò trung gian trong việc giao tiếp giữa con người và máy tính bằng ngôn ngữ tự nhiên, cho phép máy tính xử lý và phân tích lượng lớn văn bản, lời nói mà không cần đến các lệnh lập trình phức tạp từ phía người dùng.</w:t>
+        <w:t>Xử lý ngôn ngữ tự nhiên (Natural Language Processing - NLP) là một lĩnh vực liên ngành giữa khoa học máy tính, trí tuệ nhân tạo và ngôn ngữ học, nhằm mục tiêu xây dựng các hệ thống có khả năng hiểu, diễn giải và tạo ra ngôn ngữ của con người một cách tự động. NLP đóng vai trò trung gian trong việc giao tiếp giữa con người và máy tính bằng ngôn ngữ tự nhiên, cho phép máy tính xử lý và phân tích lượng lớn văn bản, lời nói mà không cần đến các lệnh lập trình phức tạp từ phía người dùng</w:t>
+      </w:r>
+      <w:r>
+        <w:t xml:space="preserve"> </w:t>
+      </w:r>
+      <w:sdt>
+        <w:sdtPr>
+          <w:id w:val="999319482"/>
+          <w:citation/>
+        </w:sdtPr>
+        <w:sdtContent>
+          <w:r>
+            <w:fldChar w:fldCharType="begin"/>
+          </w:r>
+          <w:r>
+            <w:instrText xml:space="preserve"> CITATION TMT17 \l 1033 </w:instrText>
+          </w:r>
+          <w:r>
+            <w:fldChar w:fldCharType="separate"/>
+          </w:r>
+          <w:r>
+            <w:rPr>
+              <w:noProof/>
+            </w:rPr>
+            <w:t>[1]</w:t>
+          </w:r>
+          <w:r>
+            <w:fldChar w:fldCharType="end"/>
+          </w:r>
+        </w:sdtContent>
+      </w:sdt>
+      <w:r>
+        <w:t>.</w:t>
       </w:r>
     </w:p>
     <w:p>
@@ -10369,7 +10401,39 @@
         <w:pStyle w:val="ND"/>
       </w:pPr>
       <w:r>
-        <w:t>Phân tích cảm xúc (Sentiment Analysis) hay còn gọi là phân loại cảm xúc, là một nhánh quan trọng trong xử lý ngôn ngữ tự nhiên (NLP), tập trung vào việc xác định thái độ, quan điểm hoặc cảm xúc của người viết đối với một chủ đề cụ thể trong văn bản. Mục tiêu chính của phân tích cảm xúc là xác định liệu văn bản thể hiện cảm xúc tích cực, tiêu cực hay trung lập, từ đó giúp các hệ thống hiểu được “ý định” hoặc “cảm nhận” của người dùng khi giao tiếp bằng ngôn ngữ tự nhiên.</w:t>
+        <w:t>Phân tích cảm xúc (Sentiment Analysis) hay còn gọi là phân loại cảm xúc, là một nhánh quan trọng trong xử lý ngôn ngữ tự nhiên (NLP), tập trung vào việc xác định thái độ, quan điểm hoặc cảm xúc của người viết đối với một chủ đề cụ thể trong văn bản. Mục tiêu chính của phân tích cảm xúc là xác định liệu văn bản thể hiện cảm xúc tích cực, tiêu cực hay trung lập, từ đó giúp các hệ thống hiểu được “ý định” hoặc “cảm nhận” của người dùng khi giao tiếp bằng ngôn ngữ tự nhiên</w:t>
+      </w:r>
+      <w:r>
+        <w:t xml:space="preserve"> </w:t>
+      </w:r>
+      <w:sdt>
+        <w:sdtPr>
+          <w:id w:val="75647326"/>
+          <w:citation/>
+        </w:sdtPr>
+        <w:sdtContent>
+          <w:r>
+            <w:fldChar w:fldCharType="begin"/>
+          </w:r>
+          <w:r>
+            <w:instrText xml:space="preserve"> CITATION Mad22 \l 1033 </w:instrText>
+          </w:r>
+          <w:r>
+            <w:fldChar w:fldCharType="separate"/>
+          </w:r>
+          <w:r>
+            <w:rPr>
+              <w:noProof/>
+            </w:rPr>
+            <w:t>[2]</w:t>
+          </w:r>
+          <w:r>
+            <w:fldChar w:fldCharType="end"/>
+          </w:r>
+        </w:sdtContent>
+      </w:sdt>
+      <w:r>
+        <w:t>.</w:t>
       </w:r>
     </w:p>
     <w:p>
@@ -10625,7 +10689,39 @@
         <w:t>.</w:t>
       </w:r>
       <w:r>
-        <w:t xml:space="preserve"> Ý tưởng chính của BoW là đại diện cho một văn bản như một tập hợp các từ ngữ (không quan tâm đến thứ tự) và biểu diễn văn bản dưới dạng vector dựa trên tần suất xuất hiện của từng từ trong tập từ vựng.</w:t>
+        <w:t xml:space="preserve"> Ý tưởng chính của BoW là đại diện cho một văn bản như một tập hợp các từ ngữ (không quan tâm đến thứ tự) và biểu diễn văn bản dưới dạng vector dựa trên tần suất xuất hiện của từng từ trong tập từ vựng</w:t>
+      </w:r>
+      <w:r>
+        <w:t xml:space="preserve"> </w:t>
+      </w:r>
+      <w:sdt>
+        <w:sdtPr>
+          <w:id w:val="648793038"/>
+          <w:citation/>
+        </w:sdtPr>
+        <w:sdtContent>
+          <w:r>
+            <w:fldChar w:fldCharType="begin"/>
+          </w:r>
+          <w:r>
+            <w:instrText xml:space="preserve"> CITATION Wis19 \l 1033 </w:instrText>
+          </w:r>
+          <w:r>
+            <w:fldChar w:fldCharType="separate"/>
+          </w:r>
+          <w:r>
+            <w:rPr>
+              <w:noProof/>
+            </w:rPr>
+            <w:t>[3]</w:t>
+          </w:r>
+          <w:r>
+            <w:fldChar w:fldCharType="end"/>
+          </w:r>
+        </w:sdtContent>
+      </w:sdt>
+      <w:r>
+        <w:t>.</w:t>
       </w:r>
     </w:p>
     <w:p>
@@ -10691,7 +10787,39 @@
         <w:pStyle w:val="ND"/>
       </w:pPr>
       <w:r>
-        <w:t>TF-IDF (Term Frequency - Inverse Document Frequency) là một kỹ thuật biểu diễn văn bản nhằm đánh giá mức độ quan trọng của một từ trong một văn bản so với toàn bộ tập hợp các văn bản. Đây là sự cải tiến của mô hình Bag of Words, với mục tiêu không chỉ xét đến tần suất xuất hiện của từ trong văn bản, mà còn điều chỉnh dựa trên mức độ phổ biến của từ đó trên toàn bộ tập dữ liệu.</w:t>
+        <w:t>TF-IDF (Term Frequency - Inverse Document Frequency) là một kỹ thuật biểu diễn văn bản nhằm đánh giá mức độ quan trọng của một từ trong một văn bản so với toàn bộ tập hợp các văn bản. Đây là sự cải tiến của mô hình Bag of Words, với mục tiêu không chỉ xét đến tần suất xuất hiện của từ trong văn bản, mà còn điều chỉnh dựa trên mức độ phổ biến của từ đó trên toàn bộ tập dữ liệu</w:t>
+      </w:r>
+      <w:r>
+        <w:t xml:space="preserve"> </w:t>
+      </w:r>
+      <w:sdt>
+        <w:sdtPr>
+          <w:id w:val="-291518706"/>
+          <w:citation/>
+        </w:sdtPr>
+        <w:sdtContent>
+          <w:r>
+            <w:fldChar w:fldCharType="begin"/>
+          </w:r>
+          <w:r>
+            <w:instrText xml:space="preserve"> CITATION Mam23 \l 1033 </w:instrText>
+          </w:r>
+          <w:r>
+            <w:fldChar w:fldCharType="separate"/>
+          </w:r>
+          <w:r>
+            <w:rPr>
+              <w:noProof/>
+            </w:rPr>
+            <w:t>[4]</w:t>
+          </w:r>
+          <w:r>
+            <w:fldChar w:fldCharType="end"/>
+          </w:r>
+        </w:sdtContent>
+      </w:sdt>
+      <w:r>
+        <w:t>.</w:t>
       </w:r>
     </w:p>
     <w:p>
@@ -10814,7 +10942,39 @@
         <w:pStyle w:val="ND"/>
       </w:pPr>
       <w:r>
-        <w:t>Học máy (Machine Learning – ML) là một lĩnh vực thuộc Trí tuệ nhân tạo (AI) cho phép máy tính học từ dữ liệu mà không cần được lập trình một cách rõ ràng. Mục tiêu của học máy là xây dựng các mô hình có khả năng suy luận hoặc đưa ra dự đoán dựa trên các mẫu đã học được từ dữ liệu quá khứ.</w:t>
+        <w:t>Học máy (Machine Learning – ML) là một lĩnh vực thuộc Trí tuệ nhân tạo (AI) cho phép máy tính học từ dữ liệu mà không cần được lập trình một cách rõ ràng. Mục tiêu của học máy là xây dựng các mô hình có khả năng suy luận hoặc đưa ra dự đoán dựa trên các mẫu đã học được từ dữ liệu quá khứ</w:t>
+      </w:r>
+      <w:r>
+        <w:t xml:space="preserve"> </w:t>
+      </w:r>
+      <w:sdt>
+        <w:sdtPr>
+          <w:id w:val="-1499727282"/>
+          <w:citation/>
+        </w:sdtPr>
+        <w:sdtContent>
+          <w:r>
+            <w:fldChar w:fldCharType="begin"/>
+          </w:r>
+          <w:r>
+            <w:instrText xml:space="preserve"> CITATION VũH22 \l 1033 </w:instrText>
+          </w:r>
+          <w:r>
+            <w:fldChar w:fldCharType="separate"/>
+          </w:r>
+          <w:r>
+            <w:rPr>
+              <w:noProof/>
+            </w:rPr>
+            <w:t>[5]</w:t>
+          </w:r>
+          <w:r>
+            <w:fldChar w:fldCharType="end"/>
+          </w:r>
+        </w:sdtContent>
+      </w:sdt>
+      <w:r>
+        <w:t>.</w:t>
       </w:r>
     </w:p>
     <w:p>
@@ -11280,7 +11440,39 @@
         <w:t xml:space="preserve">, </w:t>
       </w:r>
       <w:r>
-        <w:t>nhằm mô phỏng cách thức hoạt động của bộ não con người trong việc xử lý dữ liệu và trích xuất thông tin. Điểm nổi bật của học sâu so với học máy truyền thống là khả năng tự động học biểu diễn đặc trưng từ dữ liệu thô mà không cần sự can thiệp thủ công từ con người.</w:t>
+        <w:t>nhằm mô phỏng cách thức hoạt động của bộ não con người trong việc xử lý dữ liệu và trích xuất thông tin. Điểm nổi bật của học sâu so với học máy truyền thống là khả năng tự động học biểu diễn đặc trưng từ dữ liệu thô mà không cần sự can thiệp thủ công từ con người</w:t>
+      </w:r>
+      <w:r>
+        <w:t xml:space="preserve"> </w:t>
+      </w:r>
+      <w:sdt>
+        <w:sdtPr>
+          <w:id w:val="-1174572113"/>
+          <w:citation/>
+        </w:sdtPr>
+        <w:sdtContent>
+          <w:r>
+            <w:fldChar w:fldCharType="begin"/>
+          </w:r>
+          <w:r>
+            <w:instrText xml:space="preserve"> CITATION Ngu21 \l 1033 </w:instrText>
+          </w:r>
+          <w:r>
+            <w:fldChar w:fldCharType="separate"/>
+          </w:r>
+          <w:r>
+            <w:rPr>
+              <w:noProof/>
+            </w:rPr>
+            <w:t>[6]</w:t>
+          </w:r>
+          <w:r>
+            <w:fldChar w:fldCharType="end"/>
+          </w:r>
+        </w:sdtContent>
+      </w:sdt>
+      <w:r>
+        <w:t>.</w:t>
       </w:r>
     </w:p>
     <w:p>
@@ -11553,7 +11745,39 @@
         <w:t>naïve</w:t>
       </w:r>
       <w:r>
-        <w:t>) rằng các đặc trưng là độc lập có điều kiện với nhau.</w:t>
+        <w:t>) rằng các đặc trưng là độc lập có điều kiện với nhau</w:t>
+      </w:r>
+      <w:r>
+        <w:t xml:space="preserve"> </w:t>
+      </w:r>
+      <w:sdt>
+        <w:sdtPr>
+          <w:id w:val="1964926999"/>
+          <w:citation/>
+        </w:sdtPr>
+        <w:sdtContent>
+          <w:r>
+            <w:fldChar w:fldCharType="begin"/>
+          </w:r>
+          <w:r>
+            <w:instrText xml:space="preserve"> CITATION Geo16 \l 1033 </w:instrText>
+          </w:r>
+          <w:r>
+            <w:fldChar w:fldCharType="separate"/>
+          </w:r>
+          <w:r>
+            <w:rPr>
+              <w:noProof/>
+            </w:rPr>
+            <w:t>[7]</w:t>
+          </w:r>
+          <w:r>
+            <w:fldChar w:fldCharType="end"/>
+          </w:r>
+        </w:sdtContent>
+      </w:sdt>
+      <w:r>
+        <w:t>.</w:t>
       </w:r>
     </w:p>
     <w:p>
@@ -12689,7 +12913,39 @@
         <w:t xml:space="preserve">, </w:t>
       </w:r>
       <w:r>
-        <w:t>một ngôn ngữ phức tạp về ngữ pháp, cú pháp và có sự khác biệt rõ rệt so với tiếng Anh.</w:t>
+        <w:t>một ngôn ngữ phức tạp về ngữ pháp, cú pháp và có sự khác biệt rõ rệt so với tiếng Anh</w:t>
+      </w:r>
+      <w:r>
+        <w:t xml:space="preserve"> </w:t>
+      </w:r>
+      <w:sdt>
+        <w:sdtPr>
+          <w:id w:val="1613327362"/>
+          <w:citation/>
+        </w:sdtPr>
+        <w:sdtContent>
+          <w:r>
+            <w:fldChar w:fldCharType="begin"/>
+          </w:r>
+          <w:r>
+            <w:instrText xml:space="preserve"> CITATION Dat20 \l 1033 </w:instrText>
+          </w:r>
+          <w:r>
+            <w:fldChar w:fldCharType="separate"/>
+          </w:r>
+          <w:r>
+            <w:rPr>
+              <w:noProof/>
+            </w:rPr>
+            <w:t>[8]</w:t>
+          </w:r>
+          <w:r>
+            <w:fldChar w:fldCharType="end"/>
+          </w:r>
+        </w:sdtContent>
+      </w:sdt>
+      <w:r>
+        <w:t>.</w:t>
       </w:r>
     </w:p>
     <w:p>
@@ -13387,7 +13643,39 @@
         <w:pStyle w:val="ND"/>
       </w:pPr>
       <w:r>
-        <w:t>FastAPI là một framework hiện đại và hiệu suất cao được sử dụng để xây dựng các ứng dụng web và API bằng ngôn ngữ lập trình Python. Ra đời với mục tiêu tận dụng các tính năng mạnh mẽ của Python, FastAPI đã nhanh chóng trở thành một trong những công cụ phổ biến nhất trong việc triển khai các dịch vụ web hiện đại, đặc biệt trong lĩnh vực trí tuệ nhân tạo và học máy, nơi hiệu suất và khả năng mở rộng là yếu tố quan trọng.</w:t>
+        <w:t>FastAPI là một framework hiện đại và hiệu suất cao được sử dụng để xây dựng các ứng dụng web và API bằng ngôn ngữ lập trình Python. Ra đời với mục tiêu tận dụng các tính năng mạnh mẽ của Python, FastAPI đã nhanh chóng trở thành một trong những công cụ phổ biến nhất trong việc triển khai các dịch vụ web hiện đại, đặc biệt trong lĩnh vực trí tuệ nhân tạo và học máy, nơi hiệu suất và khả năng mở rộng là yếu tố quan trọng</w:t>
+      </w:r>
+      <w:r>
+        <w:t xml:space="preserve"> </w:t>
+      </w:r>
+      <w:sdt>
+        <w:sdtPr>
+          <w:id w:val="-841538042"/>
+          <w:citation/>
+        </w:sdtPr>
+        <w:sdtContent>
+          <w:r>
+            <w:fldChar w:fldCharType="begin"/>
+          </w:r>
+          <w:r>
+            <w:instrText xml:space="preserve"> CITATION Fas \l 1033 </w:instrText>
+          </w:r>
+          <w:r>
+            <w:fldChar w:fldCharType="separate"/>
+          </w:r>
+          <w:r>
+            <w:rPr>
+              <w:noProof/>
+            </w:rPr>
+            <w:t>[9]</w:t>
+          </w:r>
+          <w:r>
+            <w:fldChar w:fldCharType="end"/>
+          </w:r>
+        </w:sdtContent>
+      </w:sdt>
+      <w:r>
+        <w:t>.</w:t>
       </w:r>
     </w:p>
     <w:p>
@@ -13801,6 +14089,9 @@
       <w:bookmarkEnd w:id="41"/>
       <w:bookmarkEnd w:id="42"/>
       <w:bookmarkEnd w:id="43"/>
+      <w:r>
+        <w:t xml:space="preserve"> </w:t>
+      </w:r>
     </w:p>
     <w:p>
       <w:pPr>
@@ -13822,7 +14113,39 @@
         <w:t xml:space="preserve"> giúp tăng cường hiệu suất và khả năng SEO cho các ứng dụng web bằng cách cho phép máy chủ xử lý dữ liệu và tạo HTML trước khi gửi đến trình duyệ</w:t>
       </w:r>
       <w:r>
-        <w:t>t.</w:t>
+        <w:t>t</w:t>
+      </w:r>
+      <w:r>
+        <w:t xml:space="preserve"> </w:t>
+      </w:r>
+      <w:sdt>
+        <w:sdtPr>
+          <w:id w:val="847372356"/>
+          <w:citation/>
+        </w:sdtPr>
+        <w:sdtContent>
+          <w:r>
+            <w:fldChar w:fldCharType="begin"/>
+          </w:r>
+          <w:r>
+            <w:instrText xml:space="preserve"> CITATION Wha \l 1033 </w:instrText>
+          </w:r>
+          <w:r>
+            <w:fldChar w:fldCharType="separate"/>
+          </w:r>
+          <w:r>
+            <w:rPr>
+              <w:noProof/>
+            </w:rPr>
+            <w:t>[10]</w:t>
+          </w:r>
+          <w:r>
+            <w:fldChar w:fldCharType="end"/>
+          </w:r>
+        </w:sdtContent>
+      </w:sdt>
+      <w:r>
+        <w:t>.</w:t>
       </w:r>
     </w:p>
     <w:p>
@@ -23419,17 +23742,7 @@
                 <w:iCs/>
                 <w:lang w:eastAsia="zh-CN"/>
               </w:rPr>
-              <w:t>P</w:t>
-            </w:r>
-            <w:r>
-              <w:rPr>
-                <w:b/>
-                <w:bCs/>
-                <w:i/>
-                <w:iCs/>
-                <w:lang w:eastAsia="zh-CN"/>
-              </w:rPr>
-              <w:t>recision</w:t>
+              <w:t>Precision</w:t>
             </w:r>
           </w:p>
         </w:tc>
@@ -23458,17 +23771,7 @@
                 <w:iCs/>
                 <w:lang w:eastAsia="zh-CN"/>
               </w:rPr>
-              <w:t>R</w:t>
-            </w:r>
-            <w:r>
-              <w:rPr>
-                <w:b/>
-                <w:bCs/>
-                <w:i/>
-                <w:iCs/>
-                <w:lang w:eastAsia="zh-CN"/>
-              </w:rPr>
-              <w:t>ecall</w:t>
+              <w:t>Recall</w:t>
             </w:r>
           </w:p>
         </w:tc>
@@ -24311,10 +24614,7 @@
         <w:pStyle w:val="ND"/>
       </w:pPr>
       <w:r>
-        <w:t>G</w:t>
-      </w:r>
-      <w:r>
-        <w:t>iao diện của ứng dụng phân tích cảm xúc khi hệ thống dự đoán kết quả là tích cực.</w:t>
+        <w:t>Giao diện của ứng dụng phân tích cảm xúc khi hệ thống dự đoán kết quả là tích cực.</w:t>
       </w:r>
       <w:r>
         <w:t xml:space="preserve"> </w:t>
@@ -24432,10 +24732,7 @@
         </w:r>
       </w:fldSimple>
       <w:r>
-        <w:t xml:space="preserve"> </w:t>
-      </w:r>
-      <w:r>
-        <w:t xml:space="preserve">Giao diện khi dự đoán là </w:t>
+        <w:t xml:space="preserve"> Giao diện khi dự đoán là </w:t>
       </w:r>
       <w:r>
         <w:t>tiêu cực</w:t>
@@ -24551,10 +24848,7 @@
         </w:r>
       </w:fldSimple>
       <w:r>
-        <w:t xml:space="preserve"> </w:t>
-      </w:r>
-      <w:r>
-        <w:t xml:space="preserve">Giao diện khi dự đoán là </w:t>
+        <w:t xml:space="preserve"> Giao diện khi dự đoán là </w:t>
       </w:r>
       <w:r>
         <w:t>trung lập</w:t>
@@ -24566,10 +24860,7 @@
         <w:pStyle w:val="ND"/>
       </w:pPr>
       <w:r>
-        <w:t>G</w:t>
-      </w:r>
-      <w:r>
-        <w:t>iao diện ứng dụng khi hệ thống dự đoán kết quả phân tích cảm xúc là trung lập.</w:t>
+        <w:t>Giao diện ứng dụng khi hệ thống dự đoán kết quả phân tích cảm xúc là trung lập.</w:t>
       </w:r>
       <w:r>
         <w:t xml:space="preserve"> </w:t>
@@ -25045,7 +25336,575 @@
         <w:t>TÀI LIỆU THAM KHẢO</w:t>
       </w:r>
     </w:p>
-    <w:p/>
+    <w:p>
+      <w:pPr>
+        <w:rPr>
+          <w:noProof/>
+        </w:rPr>
+      </w:pPr>
+      <w:r>
+        <w:fldChar w:fldCharType="begin"/>
+      </w:r>
+      <w:r>
+        <w:instrText xml:space="preserve"> BIBLIOGRAPHY  \l 1033 </w:instrText>
+      </w:r>
+      <w:r>
+        <w:fldChar w:fldCharType="separate"/>
+      </w:r>
+    </w:p>
+    <w:tbl>
+      <w:tblPr>
+        <w:tblW w:w="5000" w:type="pct"/>
+        <w:tblCellSpacing w:w="15" w:type="dxa"/>
+        <w:tblCellMar>
+          <w:top w:w="15" w:type="dxa"/>
+          <w:left w:w="15" w:type="dxa"/>
+          <w:bottom w:w="15" w:type="dxa"/>
+          <w:right w:w="15" w:type="dxa"/>
+        </w:tblCellMar>
+        <w:tblLook w:val="04A0" w:firstRow="1" w:lastRow="0" w:firstColumn="1" w:lastColumn="0" w:noHBand="0" w:noVBand="1"/>
+      </w:tblPr>
+      <w:tblGrid>
+        <w:gridCol w:w="473"/>
+        <w:gridCol w:w="8030"/>
+      </w:tblGrid>
+      <w:tr>
+        <w:trPr>
+          <w:divId w:val="814107708"/>
+          <w:tblCellSpacing w:w="15" w:type="dxa"/>
+        </w:trPr>
+        <w:tc>
+          <w:tcPr>
+            <w:tcW w:w="50" w:type="pct"/>
+            <w:hideMark/>
+          </w:tcPr>
+          <w:p>
+            <w:pPr>
+              <w:pStyle w:val="Bibliography"/>
+              <w:rPr>
+                <w:noProof/>
+                <w:kern w:val="0"/>
+                <w14:ligatures w14:val="none"/>
+              </w:rPr>
+            </w:pPr>
+            <w:r>
+              <w:rPr>
+                <w:noProof/>
+              </w:rPr>
+              <w:t xml:space="preserve">[1] </w:t>
+            </w:r>
+          </w:p>
+        </w:tc>
+        <w:tc>
+          <w:tcPr>
+            <w:tcW w:w="0" w:type="auto"/>
+            <w:hideMark/>
+          </w:tcPr>
+          <w:p>
+            <w:pPr>
+              <w:pStyle w:val="Bibliography"/>
+              <w:rPr>
+                <w:rFonts w:ascii="Times New Roman" w:hAnsi="Times New Roman" w:cs="Times New Roman"/>
+                <w:noProof/>
+                <w:sz w:val="26"/>
+                <w:szCs w:val="26"/>
+              </w:rPr>
+            </w:pPr>
+            <w:r>
+              <w:rPr>
+                <w:rFonts w:ascii="Times New Roman" w:hAnsi="Times New Roman" w:cs="Times New Roman"/>
+                <w:noProof/>
+                <w:sz w:val="26"/>
+                <w:szCs w:val="26"/>
+              </w:rPr>
+              <w:t xml:space="preserve">T. M. Triết, Giáo trình Xử lý ngôn ngữ tự nhiên, TP. Hồ Chí Minh: NXB Đại học Quốc gia TP. HCM, 2017. </w:t>
+            </w:r>
+          </w:p>
+        </w:tc>
+      </w:tr>
+      <w:tr>
+        <w:trPr>
+          <w:divId w:val="814107708"/>
+          <w:tblCellSpacing w:w="15" w:type="dxa"/>
+        </w:trPr>
+        <w:tc>
+          <w:tcPr>
+            <w:tcW w:w="50" w:type="pct"/>
+            <w:hideMark/>
+          </w:tcPr>
+          <w:p>
+            <w:pPr>
+              <w:pStyle w:val="Bibliography"/>
+              <w:rPr>
+                <w:noProof/>
+              </w:rPr>
+            </w:pPr>
+            <w:r>
+              <w:rPr>
+                <w:noProof/>
+              </w:rPr>
+              <w:t xml:space="preserve">[2] </w:t>
+            </w:r>
+          </w:p>
+        </w:tc>
+        <w:tc>
+          <w:tcPr>
+            <w:tcW w:w="0" w:type="auto"/>
+            <w:hideMark/>
+          </w:tcPr>
+          <w:p>
+            <w:pPr>
+              <w:pStyle w:val="Bibliography"/>
+              <w:rPr>
+                <w:rFonts w:ascii="Times New Roman" w:hAnsi="Times New Roman" w:cs="Times New Roman"/>
+                <w:noProof/>
+                <w:sz w:val="26"/>
+                <w:szCs w:val="26"/>
+              </w:rPr>
+            </w:pPr>
+            <w:r>
+              <w:rPr>
+                <w:rFonts w:ascii="Times New Roman" w:hAnsi="Times New Roman" w:cs="Times New Roman"/>
+                <w:noProof/>
+                <w:sz w:val="26"/>
+                <w:szCs w:val="26"/>
+              </w:rPr>
+              <w:t>M. Margam, "Sentiment Analysis," University of Delhi, 8 2022. [Online]. Available: https://www.researchgate.net/publication/360112442_Sentiment_Analysis.</w:t>
+            </w:r>
+          </w:p>
+        </w:tc>
+      </w:tr>
+      <w:tr>
+        <w:trPr>
+          <w:divId w:val="814107708"/>
+          <w:tblCellSpacing w:w="15" w:type="dxa"/>
+        </w:trPr>
+        <w:tc>
+          <w:tcPr>
+            <w:tcW w:w="50" w:type="pct"/>
+            <w:hideMark/>
+          </w:tcPr>
+          <w:p>
+            <w:pPr>
+              <w:pStyle w:val="Bibliography"/>
+              <w:rPr>
+                <w:noProof/>
+              </w:rPr>
+            </w:pPr>
+            <w:r>
+              <w:rPr>
+                <w:noProof/>
+              </w:rPr>
+              <w:t xml:space="preserve">[3] </w:t>
+            </w:r>
+          </w:p>
+        </w:tc>
+        <w:tc>
+          <w:tcPr>
+            <w:tcW w:w="0" w:type="auto"/>
+            <w:hideMark/>
+          </w:tcPr>
+          <w:p>
+            <w:pPr>
+              <w:pStyle w:val="Bibliography"/>
+              <w:rPr>
+                <w:rFonts w:ascii="Times New Roman" w:hAnsi="Times New Roman" w:cs="Times New Roman"/>
+                <w:noProof/>
+                <w:sz w:val="26"/>
+                <w:szCs w:val="26"/>
+              </w:rPr>
+            </w:pPr>
+            <w:r>
+              <w:rPr>
+                <w:rFonts w:ascii="Times New Roman" w:hAnsi="Times New Roman" w:cs="Times New Roman"/>
+                <w:noProof/>
+                <w:sz w:val="26"/>
+                <w:szCs w:val="26"/>
+              </w:rPr>
+              <w:t>W. A. Qader, "An Overview of Bag of Word," Tishk International University, 7 2019. [Online]. Available: https://www.researchgate.net/publication/338511771.</w:t>
+            </w:r>
+          </w:p>
+        </w:tc>
+      </w:tr>
+      <w:tr>
+        <w:trPr>
+          <w:divId w:val="814107708"/>
+          <w:tblCellSpacing w:w="15" w:type="dxa"/>
+        </w:trPr>
+        <w:tc>
+          <w:tcPr>
+            <w:tcW w:w="50" w:type="pct"/>
+            <w:hideMark/>
+          </w:tcPr>
+          <w:p>
+            <w:pPr>
+              <w:pStyle w:val="Bibliography"/>
+              <w:rPr>
+                <w:noProof/>
+              </w:rPr>
+            </w:pPr>
+            <w:r>
+              <w:rPr>
+                <w:noProof/>
+              </w:rPr>
+              <w:t xml:space="preserve">[4] </w:t>
+            </w:r>
+          </w:p>
+        </w:tc>
+        <w:tc>
+          <w:tcPr>
+            <w:tcW w:w="0" w:type="auto"/>
+            <w:hideMark/>
+          </w:tcPr>
+          <w:p>
+            <w:pPr>
+              <w:pStyle w:val="Bibliography"/>
+              <w:rPr>
+                <w:rFonts w:ascii="Times New Roman" w:hAnsi="Times New Roman" w:cs="Times New Roman"/>
+                <w:noProof/>
+                <w:sz w:val="26"/>
+                <w:szCs w:val="26"/>
+              </w:rPr>
+            </w:pPr>
+            <w:r>
+              <w:rPr>
+                <w:rFonts w:ascii="Times New Roman" w:hAnsi="Times New Roman" w:cs="Times New Roman"/>
+                <w:noProof/>
+                <w:sz w:val="26"/>
+                <w:szCs w:val="26"/>
+              </w:rPr>
+              <w:t>S. K. P. A. Mamata Das, "A Comparative Study on TF-IDF feature Weighting Method and its Analysis using Unstructured Dataset," 8 2023. [Online]. Available: https://arxiv.org/abs/2308.04037.</w:t>
+            </w:r>
+          </w:p>
+        </w:tc>
+      </w:tr>
+      <w:tr>
+        <w:trPr>
+          <w:divId w:val="814107708"/>
+          <w:tblCellSpacing w:w="15" w:type="dxa"/>
+        </w:trPr>
+        <w:tc>
+          <w:tcPr>
+            <w:tcW w:w="50" w:type="pct"/>
+            <w:hideMark/>
+          </w:tcPr>
+          <w:p>
+            <w:pPr>
+              <w:pStyle w:val="Bibliography"/>
+              <w:rPr>
+                <w:noProof/>
+              </w:rPr>
+            </w:pPr>
+            <w:r>
+              <w:rPr>
+                <w:noProof/>
+              </w:rPr>
+              <w:t xml:space="preserve">[5] </w:t>
+            </w:r>
+          </w:p>
+        </w:tc>
+        <w:tc>
+          <w:tcPr>
+            <w:tcW w:w="0" w:type="auto"/>
+            <w:hideMark/>
+          </w:tcPr>
+          <w:p>
+            <w:pPr>
+              <w:pStyle w:val="Bibliography"/>
+              <w:rPr>
+                <w:rFonts w:ascii="Times New Roman" w:hAnsi="Times New Roman" w:cs="Times New Roman"/>
+                <w:noProof/>
+                <w:sz w:val="26"/>
+                <w:szCs w:val="26"/>
+              </w:rPr>
+            </w:pPr>
+            <w:r>
+              <w:rPr>
+                <w:rFonts w:ascii="Times New Roman" w:hAnsi="Times New Roman" w:cs="Times New Roman"/>
+                <w:noProof/>
+                <w:sz w:val="26"/>
+                <w:szCs w:val="26"/>
+              </w:rPr>
+              <w:t xml:space="preserve">V. H. Tiệp, Machine Learning cơ bản, 2022. </w:t>
+            </w:r>
+          </w:p>
+        </w:tc>
+      </w:tr>
+      <w:tr>
+        <w:trPr>
+          <w:divId w:val="814107708"/>
+          <w:tblCellSpacing w:w="15" w:type="dxa"/>
+        </w:trPr>
+        <w:tc>
+          <w:tcPr>
+            <w:tcW w:w="50" w:type="pct"/>
+            <w:hideMark/>
+          </w:tcPr>
+          <w:p>
+            <w:pPr>
+              <w:pStyle w:val="Bibliography"/>
+              <w:rPr>
+                <w:noProof/>
+              </w:rPr>
+            </w:pPr>
+            <w:r>
+              <w:rPr>
+                <w:noProof/>
+              </w:rPr>
+              <w:t xml:space="preserve">[6] </w:t>
+            </w:r>
+          </w:p>
+        </w:tc>
+        <w:tc>
+          <w:tcPr>
+            <w:tcW w:w="0" w:type="auto"/>
+            <w:hideMark/>
+          </w:tcPr>
+          <w:p>
+            <w:pPr>
+              <w:pStyle w:val="Bibliography"/>
+              <w:rPr>
+                <w:rFonts w:ascii="Times New Roman" w:hAnsi="Times New Roman" w:cs="Times New Roman"/>
+                <w:noProof/>
+                <w:sz w:val="26"/>
+                <w:szCs w:val="26"/>
+              </w:rPr>
+            </w:pPr>
+            <w:r>
+              <w:rPr>
+                <w:rFonts w:ascii="Times New Roman" w:hAnsi="Times New Roman" w:cs="Times New Roman"/>
+                <w:noProof/>
+                <w:sz w:val="26"/>
+                <w:szCs w:val="26"/>
+              </w:rPr>
+              <w:t>N. T. Tuấn, "Deep Learning cơ bản," 2021. [Online]. Available: https://drive.google.com/file/d/1lNjzISABdoc7SRq8tg-xkCRRZRABPCKi/view.</w:t>
+            </w:r>
+          </w:p>
+        </w:tc>
+      </w:tr>
+      <w:tr>
+        <w:trPr>
+          <w:divId w:val="814107708"/>
+          <w:tblCellSpacing w:w="15" w:type="dxa"/>
+        </w:trPr>
+        <w:tc>
+          <w:tcPr>
+            <w:tcW w:w="50" w:type="pct"/>
+            <w:hideMark/>
+          </w:tcPr>
+          <w:p>
+            <w:pPr>
+              <w:pStyle w:val="Bibliography"/>
+              <w:rPr>
+                <w:noProof/>
+              </w:rPr>
+            </w:pPr>
+            <w:r>
+              <w:rPr>
+                <w:noProof/>
+              </w:rPr>
+              <w:t xml:space="preserve">[7] </w:t>
+            </w:r>
+          </w:p>
+        </w:tc>
+        <w:tc>
+          <w:tcPr>
+            <w:tcW w:w="0" w:type="auto"/>
+            <w:hideMark/>
+          </w:tcPr>
+          <w:p>
+            <w:pPr>
+              <w:pStyle w:val="Bibliography"/>
+              <w:rPr>
+                <w:rFonts w:ascii="Times New Roman" w:hAnsi="Times New Roman" w:cs="Times New Roman"/>
+                <w:noProof/>
+                <w:sz w:val="26"/>
+                <w:szCs w:val="26"/>
+              </w:rPr>
+            </w:pPr>
+            <w:r>
+              <w:rPr>
+                <w:rFonts w:ascii="Times New Roman" w:hAnsi="Times New Roman" w:cs="Times New Roman"/>
+                <w:noProof/>
+                <w:sz w:val="26"/>
+                <w:szCs w:val="26"/>
+              </w:rPr>
+              <w:t>G. I. Webb, "Naïve Bayes," Monash University (Australia), 1 2016. [Online]. Available: https://www.researchgate.net/publication/306313918_Naive_Bayes.</w:t>
+            </w:r>
+          </w:p>
+        </w:tc>
+      </w:tr>
+      <w:tr>
+        <w:trPr>
+          <w:divId w:val="814107708"/>
+          <w:tblCellSpacing w:w="15" w:type="dxa"/>
+        </w:trPr>
+        <w:tc>
+          <w:tcPr>
+            <w:tcW w:w="50" w:type="pct"/>
+            <w:hideMark/>
+          </w:tcPr>
+          <w:p>
+            <w:pPr>
+              <w:pStyle w:val="Bibliography"/>
+              <w:rPr>
+                <w:noProof/>
+              </w:rPr>
+            </w:pPr>
+            <w:r>
+              <w:rPr>
+                <w:noProof/>
+              </w:rPr>
+              <w:t xml:space="preserve">[8] </w:t>
+            </w:r>
+          </w:p>
+        </w:tc>
+        <w:tc>
+          <w:tcPr>
+            <w:tcW w:w="0" w:type="auto"/>
+            <w:hideMark/>
+          </w:tcPr>
+          <w:p>
+            <w:pPr>
+              <w:pStyle w:val="Bibliography"/>
+              <w:rPr>
+                <w:rFonts w:ascii="Times New Roman" w:hAnsi="Times New Roman" w:cs="Times New Roman"/>
+                <w:noProof/>
+                <w:sz w:val="26"/>
+                <w:szCs w:val="26"/>
+              </w:rPr>
+            </w:pPr>
+            <w:r>
+              <w:rPr>
+                <w:rFonts w:ascii="Times New Roman" w:hAnsi="Times New Roman" w:cs="Times New Roman"/>
+                <w:noProof/>
+                <w:sz w:val="26"/>
+                <w:szCs w:val="26"/>
+              </w:rPr>
+              <w:t>A. T. N. Dat Quoc Nguyen, "PhoBERT: Pre-trained language models for Vietnamese," 10 2020. [Online]. Available: https://arxiv.org/abs/2003.00744.</w:t>
+            </w:r>
+          </w:p>
+        </w:tc>
+      </w:tr>
+      <w:tr>
+        <w:trPr>
+          <w:divId w:val="814107708"/>
+          <w:tblCellSpacing w:w="15" w:type="dxa"/>
+        </w:trPr>
+        <w:tc>
+          <w:tcPr>
+            <w:tcW w:w="50" w:type="pct"/>
+            <w:hideMark/>
+          </w:tcPr>
+          <w:p>
+            <w:pPr>
+              <w:pStyle w:val="Bibliography"/>
+              <w:rPr>
+                <w:noProof/>
+              </w:rPr>
+            </w:pPr>
+            <w:r>
+              <w:rPr>
+                <w:noProof/>
+              </w:rPr>
+              <w:t xml:space="preserve">[9] </w:t>
+            </w:r>
+          </w:p>
+        </w:tc>
+        <w:tc>
+          <w:tcPr>
+            <w:tcW w:w="0" w:type="auto"/>
+            <w:hideMark/>
+          </w:tcPr>
+          <w:p>
+            <w:pPr>
+              <w:pStyle w:val="Bibliography"/>
+              <w:rPr>
+                <w:rFonts w:ascii="Times New Roman" w:hAnsi="Times New Roman" w:cs="Times New Roman"/>
+                <w:noProof/>
+                <w:sz w:val="26"/>
+                <w:szCs w:val="26"/>
+              </w:rPr>
+            </w:pPr>
+            <w:r>
+              <w:rPr>
+                <w:rFonts w:ascii="Times New Roman" w:hAnsi="Times New Roman" w:cs="Times New Roman"/>
+                <w:noProof/>
+                <w:sz w:val="26"/>
+                <w:szCs w:val="26"/>
+              </w:rPr>
+              <w:t>"FastAPI Documentation," [Online]. Available: https://fastapi.tiangolo.com/.</w:t>
+            </w:r>
+          </w:p>
+        </w:tc>
+      </w:tr>
+      <w:tr>
+        <w:trPr>
+          <w:divId w:val="814107708"/>
+          <w:tblCellSpacing w:w="15" w:type="dxa"/>
+        </w:trPr>
+        <w:tc>
+          <w:tcPr>
+            <w:tcW w:w="50" w:type="pct"/>
+            <w:hideMark/>
+          </w:tcPr>
+          <w:p>
+            <w:pPr>
+              <w:pStyle w:val="Bibliography"/>
+              <w:rPr>
+                <w:noProof/>
+              </w:rPr>
+            </w:pPr>
+            <w:r>
+              <w:rPr>
+                <w:noProof/>
+              </w:rPr>
+              <w:t xml:space="preserve">[10] </w:t>
+            </w:r>
+          </w:p>
+        </w:tc>
+        <w:tc>
+          <w:tcPr>
+            <w:tcW w:w="0" w:type="auto"/>
+            <w:hideMark/>
+          </w:tcPr>
+          <w:p>
+            <w:pPr>
+              <w:pStyle w:val="Bibliography"/>
+              <w:rPr>
+                <w:rFonts w:ascii="Times New Roman" w:hAnsi="Times New Roman" w:cs="Times New Roman"/>
+                <w:noProof/>
+                <w:sz w:val="26"/>
+                <w:szCs w:val="26"/>
+              </w:rPr>
+            </w:pPr>
+            <w:r>
+              <w:rPr>
+                <w:rFonts w:ascii="Times New Roman" w:hAnsi="Times New Roman" w:cs="Times New Roman"/>
+                <w:noProof/>
+                <w:sz w:val="26"/>
+                <w:szCs w:val="26"/>
+              </w:rPr>
+              <w:t>"NextJS Documentation," [Online]. Available: https://nextjs.org/docs. [Accessed 2024].</w:t>
+            </w:r>
+          </w:p>
+        </w:tc>
+      </w:tr>
+    </w:tbl>
+    <w:p>
+      <w:pPr>
+        <w:divId w:val="814107708"/>
+        <w:rPr>
+          <w:rFonts w:eastAsia="Times New Roman"/>
+          <w:noProof/>
+        </w:rPr>
+      </w:pPr>
+    </w:p>
+    <w:p>
+      <w:r>
+        <w:fldChar w:fldCharType="end"/>
+      </w:r>
+    </w:p>
     <w:p/>
     <w:p>
       <w:r>
@@ -25059,6 +25918,132 @@
       <w:r>
         <w:lastRenderedPageBreak/>
         <w:t>PHỤ LỤC</w:t>
+      </w:r>
+    </w:p>
+    <w:p>
+      <w:pPr>
+        <w:pStyle w:val="ND"/>
+        <w:rPr>
+          <w:b/>
+          <w:bCs/>
+        </w:rPr>
+      </w:pPr>
+      <w:r>
+        <w:rPr>
+          <w:b/>
+          <w:bCs/>
+        </w:rPr>
+        <w:t>Công cụ và môi trường phát triển</w:t>
+      </w:r>
+    </w:p>
+    <w:p>
+      <w:pPr>
+        <w:pStyle w:val="ND"/>
+      </w:pPr>
+      <w:r>
+        <w:rPr>
+          <w:b/>
+          <w:bCs/>
+        </w:rPr>
+        <w:t>1. Visual Studio Code:</w:t>
+      </w:r>
+      <w:r>
+        <w:t xml:space="preserve"> trình soạn thảo mã nguồn miễn phí, đa nền tảng, có nhiều tiện ích mở rộng hỗ trợ lập trình viên trong phát triển phần mềm. Được phát triển bởi Microsoft, </w:t>
+      </w:r>
+      <w:hyperlink r:id="rId25" w:history="1">
+        <w:r>
+          <w:rPr>
+            <w:rStyle w:val="Hyperlink"/>
+          </w:rPr>
+          <w:t>https://code.visualstudio.com</w:t>
+        </w:r>
+      </w:hyperlink>
+      <w:r>
+        <w:t xml:space="preserve"> </w:t>
+      </w:r>
+    </w:p>
+    <w:p>
+      <w:pPr>
+        <w:pStyle w:val="ND"/>
+      </w:pPr>
+      <w:r>
+        <w:rPr>
+          <w:b/>
+          <w:bCs/>
+        </w:rPr>
+        <w:t>2. Git:</w:t>
+      </w:r>
+      <w:r>
+        <w:t xml:space="preserve"> hệ thống quản lý phiên bản phân tán, cho phép theo dõi lịch sử thay đổi của mã nguồn và hỗ trợ làm việc nhóm hiệu quả. Git là công cụ không thể thiếu trong quy trình phát triển phần mềm hiện đại, </w:t>
+      </w:r>
+      <w:hyperlink r:id="rId26" w:history="1">
+        <w:r>
+          <w:rPr>
+            <w:rStyle w:val="Hyperlink"/>
+          </w:rPr>
+          <w:t>https://git-scm.com</w:t>
+        </w:r>
+      </w:hyperlink>
+      <w:r>
+        <w:t xml:space="preserve"> </w:t>
+      </w:r>
+    </w:p>
+    <w:p>
+      <w:pPr>
+        <w:pStyle w:val="ND"/>
+      </w:pPr>
+      <w:r>
+        <w:rPr>
+          <w:b/>
+          <w:bCs/>
+        </w:rPr>
+        <w:t>3. NodeJS:</w:t>
+      </w:r>
+      <w:r>
+        <w:t xml:space="preserve"> nền tảng JavaScript phía server, được xây dựng trên V8 JavaScript Engine, giúp phát triển các ứng dụng web hiệu năng cao, khả năng mở rộng tốt. NodeJS đặc biệt phù hợp với các ứng dụng thời gian thực, </w:t>
+      </w:r>
+      <w:hyperlink r:id="rId27" w:history="1">
+        <w:r>
+          <w:rPr>
+            <w:rStyle w:val="Hyperlink"/>
+          </w:rPr>
+          <w:t>https://nodejs.or</w:t>
+        </w:r>
+        <w:r>
+          <w:rPr>
+            <w:rStyle w:val="Hyperlink"/>
+          </w:rPr>
+          <w:t>g</w:t>
+        </w:r>
+      </w:hyperlink>
+      <w:r>
+        <w:t xml:space="preserve"> </w:t>
+      </w:r>
+    </w:p>
+    <w:p>
+      <w:pPr>
+        <w:pStyle w:val="ND"/>
+      </w:pPr>
+      <w:r>
+        <w:rPr>
+          <w:b/>
+          <w:bCs/>
+        </w:rPr>
+        <w:t>4. Python:</w:t>
+      </w:r>
+      <w:r>
+        <w:t xml:space="preserve"> ngôn ngữ lập trình dễ học, cú pháp rõ ràng và mạnh mẽ, hỗ trợ nhiều lĩnh vực như phát triển web, khoa học dữ liệu, trí tuệ nhân tạo, tự động hóa và nhiều ứng dụng khác. Python có cộng đồng lớn mạnh, nhiều thư viện và framework phong phú, giúp lập trình viên xây dựng ứng dụng nhanh chóng và hiệu quả, </w:t>
+      </w:r>
+      <w:hyperlink r:id="rId28" w:history="1">
+        <w:r>
+          <w:rPr>
+            <w:rStyle w:val="Hyperlink"/>
+          </w:rPr>
+          <w:t>https://www.python.org</w:t>
+        </w:r>
+      </w:hyperlink>
+      <w:r>
+        <w:t xml:space="preserve"> </w:t>
       </w:r>
     </w:p>
     <w:p/>
@@ -25067,41 +26052,6 @@
     <w:p/>
     <w:p/>
     <w:p/>
-    <w:p/>
-    <w:p/>
-    <w:p/>
-    <w:p/>
-    <w:p/>
-    <w:p/>
-    <w:p/>
-    <w:p/>
-    <w:p/>
-    <w:p/>
-    <w:p>
-      <w:pPr>
-        <w:pStyle w:val="ND"/>
-      </w:pPr>
-    </w:p>
-    <w:p>
-      <w:pPr>
-        <w:pStyle w:val="ND"/>
-      </w:pPr>
-    </w:p>
-    <w:p>
-      <w:pPr>
-        <w:pStyle w:val="ND"/>
-      </w:pPr>
-    </w:p>
-    <w:p>
-      <w:pPr>
-        <w:pStyle w:val="ND"/>
-      </w:pPr>
-    </w:p>
-    <w:p>
-      <w:pPr>
-        <w:pStyle w:val="ND"/>
-      </w:pPr>
-    </w:p>
     <w:p>
       <w:pPr>
         <w:pStyle w:val="ND"/>
@@ -25124,7 +26074,7 @@
       </w:pPr>
     </w:p>
     <w:sectPr>
-      <w:footerReference w:type="default" r:id="rId25"/>
+      <w:footerReference w:type="default" r:id="rId29"/>
       <w:pgSz w:w="11906" w:h="16838" w:code="9"/>
       <w:pgMar w:top="1411" w:right="1418" w:bottom="1418" w:left="1985" w:header="720" w:footer="720" w:gutter="0"/>
       <w:pgNumType w:start="1"/>
@@ -27251,6 +28201,7 @@
   <w:style w:type="character" w:default="1" w:styleId="DefaultParagraphFont">
     <w:name w:val="Default Paragraph Font"/>
     <w:uiPriority w:val="1"/>
+    <w:semiHidden/>
     <w:unhideWhenUsed/>
   </w:style>
   <w:style w:type="table" w:default="1" w:styleId="TableNormal">
@@ -28145,6 +29096,53 @@
       <w:sz w:val="26"/>
     </w:rPr>
   </w:style>
+  <w:style w:type="paragraph" w:styleId="EndnoteText">
+    <w:name w:val="endnote text"/>
+    <w:basedOn w:val="Normal"/>
+    <w:link w:val="EndnoteTextChar"/>
+    <w:uiPriority w:val="99"/>
+    <w:semiHidden/>
+    <w:unhideWhenUsed/>
+    <w:rsid w:val="00DD20E7"/>
+    <w:pPr>
+      <w:spacing w:after="0" w:line="240" w:lineRule="auto"/>
+    </w:pPr>
+    <w:rPr>
+      <w:sz w:val="20"/>
+      <w:szCs w:val="20"/>
+    </w:rPr>
+  </w:style>
+  <w:style w:type="character" w:customStyle="1" w:styleId="EndnoteTextChar">
+    <w:name w:val="Endnote Text Char"/>
+    <w:basedOn w:val="DefaultParagraphFont"/>
+    <w:link w:val="EndnoteText"/>
+    <w:uiPriority w:val="99"/>
+    <w:semiHidden/>
+    <w:rsid w:val="00DD20E7"/>
+    <w:rPr>
+      <w:sz w:val="20"/>
+      <w:szCs w:val="20"/>
+    </w:rPr>
+  </w:style>
+  <w:style w:type="character" w:styleId="EndnoteReference">
+    <w:name w:val="endnote reference"/>
+    <w:basedOn w:val="DefaultParagraphFont"/>
+    <w:uiPriority w:val="99"/>
+    <w:semiHidden/>
+    <w:unhideWhenUsed/>
+    <w:rsid w:val="00DD20E7"/>
+    <w:rPr>
+      <w:vertAlign w:val="superscript"/>
+    </w:rPr>
+  </w:style>
+  <w:style w:type="paragraph" w:styleId="Bibliography">
+    <w:name w:val="Bibliography"/>
+    <w:basedOn w:val="Normal"/>
+    <w:next w:val="Normal"/>
+    <w:uiPriority w:val="37"/>
+    <w:unhideWhenUsed/>
+    <w:rsid w:val="00B76124"/>
+  </w:style>
 </w:styles>
 </file>
 
@@ -28444,7 +29442,7 @@
 </file>
 
 <file path=customXml/item1.xml><?xml version="1.0" encoding="utf-8"?>
-<b:Sources xmlns:b="http://schemas.openxmlformats.org/officeDocument/2006/bibliography" xmlns="http://schemas.openxmlformats.org/officeDocument/2006/bibliography" SelectedStyle="\APASixthEditionOfficeOnline.xsl" StyleName="APA" Version="6">
+<b:Sources xmlns:b="http://schemas.openxmlformats.org/officeDocument/2006/bibliography" xmlns="http://schemas.openxmlformats.org/officeDocument/2006/bibliography" SelectedStyle="\IEEE2006OfficeOnline.xsl" StyleName="IEEE" Version="2006">
   <b:Source>
     <b:Tag>Wha</b:Tag>
     <b:SourceType>DocumentFromInternetSite</b:SourceType>
@@ -28452,13 +29450,189 @@
     <b:Title>NextJS Documentation</b:Title>
     <b:URL>https://nextjs.org/docs</b:URL>
     <b:YearAccessed>2024</b:YearAccessed>
+    <b:RefOrder>10</b:RefOrder>
+  </b:Source>
+  <b:Source>
+    <b:Tag>TMT17</b:Tag>
+    <b:SourceType>Book</b:SourceType>
+    <b:Guid>{E4DCC834-1AA3-478B-AF17-75584AC87C8A}</b:Guid>
+    <b:Author>
+      <b:Author>
+        <b:NameList>
+          <b:Person>
+            <b:Last>Triết</b:Last>
+            <b:First>T.</b:First>
+            <b:Middle>M.</b:Middle>
+          </b:Person>
+        </b:NameList>
+      </b:Author>
+    </b:Author>
+    <b:Title>Giáo trình Xử lý ngôn ngữ tự nhiên</b:Title>
+    <b:Year>2017</b:Year>
+    <b:City>TP. Hồ Chí Minh</b:City>
+    <b:Publisher>NXB Đại học Quốc gia TP. HCM</b:Publisher>
     <b:RefOrder>1</b:RefOrder>
+  </b:Source>
+  <b:Source>
+    <b:Tag>Mad22</b:Tag>
+    <b:SourceType>InternetSite</b:SourceType>
+    <b:Guid>{838C539B-1DFC-46A8-8DBC-067DB28F824E}</b:Guid>
+    <b:Title>Sentiment Analysis</b:Title>
+    <b:Year>2022</b:Year>
+    <b:Author>
+      <b:Author>
+        <b:NameList>
+          <b:Person>
+            <b:Last>Margam</b:Last>
+            <b:First>Madhusudhan</b:First>
+          </b:Person>
+        </b:NameList>
+      </b:Author>
+    </b:Author>
+    <b:ProductionCompany>University of Delhi</b:ProductionCompany>
+    <b:Month>8</b:Month>
+    <b:URL>https://www.researchgate.net/publication/360112442_Sentiment_Analysis</b:URL>
+    <b:RefOrder>2</b:RefOrder>
+  </b:Source>
+  <b:Source>
+    <b:Tag>Wis19</b:Tag>
+    <b:SourceType>InternetSite</b:SourceType>
+    <b:Guid>{25E6AE5F-ED48-4063-A004-19BA5AFC3739}</b:Guid>
+    <b:Author>
+      <b:Author>
+        <b:NameList>
+          <b:Person>
+            <b:Last>Qader</b:Last>
+            <b:First>Wisam</b:First>
+            <b:Middle>Abdulazeez</b:Middle>
+          </b:Person>
+        </b:NameList>
+      </b:Author>
+    </b:Author>
+    <b:Title>An Overview of Bag of Word</b:Title>
+    <b:ProductionCompany>Tishk International University</b:ProductionCompany>
+    <b:Year>2019</b:Year>
+    <b:Month>7</b:Month>
+    <b:URL>https://www.researchgate.net/publication/338511771</b:URL>
+    <b:RefOrder>3</b:RefOrder>
+  </b:Source>
+  <b:Source>
+    <b:Tag>Mam23</b:Tag>
+    <b:SourceType>InternetSite</b:SourceType>
+    <b:Guid>{563AFFA7-AA90-4119-9120-8B33B0891E25}</b:Guid>
+    <b:Author>
+      <b:Author>
+        <b:NameList>
+          <b:Person>
+            <b:Last>Mamata Das</b:Last>
+            <b:First>Selvakumar</b:First>
+            <b:Middle>K., P.J.A. Alphonse</b:Middle>
+          </b:Person>
+        </b:NameList>
+      </b:Author>
+    </b:Author>
+    <b:Title>A Comparative Study on TF-IDF feature Weighting Method and its Analysis using Unstructured Dataset</b:Title>
+    <b:Year>2023</b:Year>
+    <b:Month>8</b:Month>
+    <b:URL>https://arxiv.org/abs/2308.04037</b:URL>
+    <b:RefOrder>4</b:RefOrder>
+  </b:Source>
+  <b:Source>
+    <b:Tag>VũH22</b:Tag>
+    <b:SourceType>Book</b:SourceType>
+    <b:Guid>{518C2C08-F130-420D-8146-810A65A89F39}</b:Guid>
+    <b:Title>Machine Learning cơ bản</b:Title>
+    <b:Year>2022</b:Year>
+    <b:URL>https://github.com/tiepvupsu/ebookMLCB/blob/master/book_ML.pdf</b:URL>
+    <b:Author>
+      <b:Author>
+        <b:NameList>
+          <b:Person>
+            <b:Last>Tiệp</b:Last>
+            <b:First>Vũ</b:First>
+            <b:Middle>Hữu</b:Middle>
+          </b:Person>
+        </b:NameList>
+      </b:Author>
+    </b:Author>
+    <b:RefOrder>5</b:RefOrder>
+  </b:Source>
+  <b:Source>
+    <b:Tag>Ngu21</b:Tag>
+    <b:SourceType>InternetSite</b:SourceType>
+    <b:Guid>{C4118EDD-7DB1-4691-AEFF-EA8878E2A49B}</b:Guid>
+    <b:Author>
+      <b:Author>
+        <b:NameList>
+          <b:Person>
+            <b:Last>Tuấn</b:Last>
+            <b:First>Nguyễn</b:First>
+            <b:Middle>Thanh</b:Middle>
+          </b:Person>
+        </b:NameList>
+      </b:Author>
+    </b:Author>
+    <b:Title>Deep Learning cơ bản</b:Title>
+    <b:Year>2021</b:Year>
+    <b:URL>https://drive.google.com/file/d/1lNjzISABdoc7SRq8tg-xkCRRZRABPCKi/view</b:URL>
+    <b:RefOrder>6</b:RefOrder>
+  </b:Source>
+  <b:Source>
+    <b:Tag>Geo16</b:Tag>
+    <b:SourceType>InternetSite</b:SourceType>
+    <b:Guid>{2A8FED3C-467E-468F-AA82-9E628C70FD39}</b:Guid>
+    <b:Author>
+      <b:Author>
+        <b:NameList>
+          <b:Person>
+            <b:Last>Webb</b:Last>
+            <b:First>Geoffrey</b:First>
+            <b:Middle>I</b:Middle>
+          </b:Person>
+        </b:NameList>
+      </b:Author>
+    </b:Author>
+    <b:Title>Naïve Bayes</b:Title>
+    <b:ProductionCompany>Monash University (Australia)</b:ProductionCompany>
+    <b:Year>2016</b:Year>
+    <b:Month>1</b:Month>
+    <b:URL>https://www.researchgate.net/publication/306313918_Naive_Bayes</b:URL>
+    <b:RefOrder>7</b:RefOrder>
+  </b:Source>
+  <b:Source>
+    <b:Tag>Dat20</b:Tag>
+    <b:SourceType>InternetSite</b:SourceType>
+    <b:Guid>{536740C8-5D37-409F-B7CE-583EC6444286}</b:Guid>
+    <b:Author>
+      <b:Author>
+        <b:NameList>
+          <b:Person>
+            <b:Last>Dat Quoc Nguyen</b:Last>
+            <b:First>Anh</b:First>
+            <b:Middle>Tuan Nguyen</b:Middle>
+          </b:Person>
+        </b:NameList>
+      </b:Author>
+    </b:Author>
+    <b:Title>PhoBERT: Pre-trained language models for Vietnamese</b:Title>
+    <b:Year>2020</b:Year>
+    <b:Month>10</b:Month>
+    <b:URL>https://arxiv.org/abs/2003.00744</b:URL>
+    <b:RefOrder>8</b:RefOrder>
+  </b:Source>
+  <b:Source>
+    <b:Tag>Fas</b:Tag>
+    <b:SourceType>DocumentFromInternetSite</b:SourceType>
+    <b:Guid>{F9829A5E-8CFC-42D9-83ED-8560D601C72C}</b:Guid>
+    <b:Title>FastAPI Documentation</b:Title>
+    <b:URL>https://fastapi.tiangolo.com/</b:URL>
+    <b:RefOrder>9</b:RefOrder>
   </b:Source>
 </b:Sources>
 </file>
 
 <file path=customXml/itemProps1.xml><?xml version="1.0" encoding="utf-8"?>
-<ds:datastoreItem xmlns:ds="http://schemas.openxmlformats.org/officeDocument/2006/customXml" ds:itemID="{3C94F334-A5C5-4D56-8FB0-864CE8C8DF3B}">
+<ds:datastoreItem xmlns:ds="http://schemas.openxmlformats.org/officeDocument/2006/customXml" ds:itemID="{1F9AB8E6-2E9C-4ED4-ABFB-08AC105E039A}">
   <ds:schemaRefs>
     <ds:schemaRef ds:uri="http://schemas.openxmlformats.org/officeDocument/2006/bibliography"/>
   </ds:schemaRefs>

</xml_diff>